<commit_message>
cd files created & PPT updated(old order)
</commit_message>
<xml_diff>
--- a/top pages.docx
+++ b/top pages.docx
@@ -9,17 +9,17 @@
           <w:rFonts w:ascii="Times New Roman" w:hAnsi="Times New Roman" w:cs="Times New Roman"/>
           <w:b/>
           <w:bCs/>
-          <w:sz w:val="32"/>
-          <w:szCs w:val="32"/>
-        </w:rPr>
-      </w:pPr>
-      <w:r>
-        <w:rPr>
-          <w:rFonts w:ascii="Times New Roman" w:hAnsi="Times New Roman" w:cs="Times New Roman"/>
-          <w:b/>
-          <w:bCs/>
-          <w:sz w:val="32"/>
-          <w:szCs w:val="32"/>
+          <w:sz w:val="31"/>
+          <w:szCs w:val="31"/>
+        </w:rPr>
+      </w:pPr>
+      <w:r>
+        <w:rPr>
+          <w:rFonts w:ascii="Times New Roman" w:hAnsi="Times New Roman" w:cs="Times New Roman"/>
+          <w:b/>
+          <w:bCs/>
+          <w:sz w:val="31"/>
+          <w:szCs w:val="31"/>
         </w:rPr>
         <w:t>MEAN BASED APPROACH TO OMNI DIRECTIONAL PATH FINDING ALGORITHM USING SINGLE ULTRASONIC SENSOR</w:t>
       </w:r>
@@ -71,17 +71,17 @@
           <w:rFonts w:ascii="Times New Roman" w:hAnsi="Times New Roman" w:cs="Times New Roman"/>
           <w:b/>
           <w:bCs/>
-          <w:sz w:val="26"/>
-          <w:szCs w:val="26"/>
-        </w:rPr>
-      </w:pPr>
-      <w:r>
-        <w:rPr>
-          <w:rFonts w:ascii="Times New Roman" w:hAnsi="Times New Roman" w:cs="Times New Roman"/>
-          <w:b/>
-          <w:bCs/>
-          <w:sz w:val="26"/>
-          <w:szCs w:val="26"/>
+          <w:sz w:val="28"/>
+          <w:szCs w:val="28"/>
+        </w:rPr>
+      </w:pPr>
+      <w:r>
+        <w:rPr>
+          <w:rFonts w:ascii="Times New Roman" w:hAnsi="Times New Roman" w:cs="Times New Roman"/>
+          <w:b/>
+          <w:bCs/>
+          <w:sz w:val="28"/>
+          <w:szCs w:val="28"/>
         </w:rPr>
         <w:t>BACHELOR OF TECHNOLOGY</w:t>
       </w:r>
@@ -90,8 +90,8 @@
           <w:rFonts w:ascii="Times New Roman" w:hAnsi="Times New Roman" w:cs="Times New Roman"/>
           <w:b/>
           <w:bCs/>
-          <w:sz w:val="26"/>
-          <w:szCs w:val="26"/>
+          <w:sz w:val="28"/>
+          <w:szCs w:val="28"/>
         </w:rPr>
         <w:br/>
         <w:t>IN</w:t>
@@ -101,8 +101,8 @@
           <w:rFonts w:ascii="Times New Roman" w:hAnsi="Times New Roman" w:cs="Times New Roman"/>
           <w:b/>
           <w:bCs/>
-          <w:sz w:val="26"/>
-          <w:szCs w:val="26"/>
+          <w:sz w:val="28"/>
+          <w:szCs w:val="28"/>
         </w:rPr>
         <w:br/>
         <w:t>ELECTRONICS &amp; COMMUNICATION ENGINEERING</w:t>
@@ -110,23 +110,22 @@
     </w:p>
     <w:p>
       <w:pPr>
-        <w:spacing w:line="360" w:lineRule="auto"/>
         <w:jc w:val="center"/>
         <w:rPr>
           <w:rFonts w:ascii="Times New Roman" w:hAnsi="Times New Roman" w:cs="Times New Roman"/>
           <w:b/>
           <w:bCs/>
-          <w:sz w:val="26"/>
-          <w:szCs w:val="26"/>
-        </w:rPr>
-      </w:pPr>
-      <w:r>
-        <w:rPr>
-          <w:rFonts w:ascii="Times New Roman" w:hAnsi="Times New Roman" w:cs="Times New Roman"/>
-          <w:b/>
-          <w:bCs/>
-          <w:sz w:val="26"/>
-          <w:szCs w:val="26"/>
+          <w:sz w:val="28"/>
+          <w:szCs w:val="28"/>
+        </w:rPr>
+      </w:pPr>
+      <w:r>
+        <w:rPr>
+          <w:rFonts w:ascii="Times New Roman" w:hAnsi="Times New Roman" w:cs="Times New Roman"/>
+          <w:b/>
+          <w:bCs/>
+          <w:sz w:val="28"/>
+          <w:szCs w:val="28"/>
         </w:rPr>
         <w:t>Submitted by</w:t>
       </w:r>
@@ -167,8 +166,8 @@
                 <w:b/>
                 <w:bCs/>
                 <w:color w:val="0070C0"/>
-                <w:sz w:val="24"/>
-                <w:szCs w:val="24"/>
+                <w:sz w:val="28"/>
+                <w:szCs w:val="28"/>
               </w:rPr>
             </w:pPr>
             <w:r>
@@ -177,8 +176,8 @@
                 <w:b/>
                 <w:bCs/>
                 <w:color w:val="0070C0"/>
-                <w:sz w:val="24"/>
-                <w:szCs w:val="24"/>
+                <w:sz w:val="28"/>
+                <w:szCs w:val="28"/>
               </w:rPr>
               <w:t>21MD1A0429</w:t>
             </w:r>
@@ -195,8 +194,8 @@
                 <w:b/>
                 <w:bCs/>
                 <w:color w:val="0070C0"/>
-                <w:sz w:val="24"/>
-                <w:szCs w:val="24"/>
+                <w:sz w:val="28"/>
+                <w:szCs w:val="28"/>
               </w:rPr>
             </w:pPr>
             <w:r>
@@ -205,8 +204,8 @@
                 <w:b/>
                 <w:bCs/>
                 <w:color w:val="0070C0"/>
-                <w:sz w:val="24"/>
-                <w:szCs w:val="24"/>
+                <w:sz w:val="28"/>
+                <w:szCs w:val="28"/>
               </w:rPr>
               <w:t>J. DHEERAJ</w:t>
             </w:r>
@@ -230,8 +229,8 @@
                 <w:b/>
                 <w:bCs/>
                 <w:color w:val="0070C0"/>
-                <w:sz w:val="24"/>
-                <w:szCs w:val="24"/>
+                <w:sz w:val="28"/>
+                <w:szCs w:val="28"/>
               </w:rPr>
             </w:pPr>
             <w:r>
@@ -240,8 +239,8 @@
                 <w:b/>
                 <w:bCs/>
                 <w:color w:val="0070C0"/>
-                <w:sz w:val="24"/>
-                <w:szCs w:val="24"/>
+                <w:sz w:val="28"/>
+                <w:szCs w:val="28"/>
               </w:rPr>
               <w:t>21MD1A0422</w:t>
             </w:r>
@@ -258,8 +257,8 @@
                 <w:b/>
                 <w:bCs/>
                 <w:color w:val="0070C0"/>
-                <w:sz w:val="24"/>
-                <w:szCs w:val="24"/>
+                <w:sz w:val="28"/>
+                <w:szCs w:val="28"/>
               </w:rPr>
             </w:pPr>
             <w:r>
@@ -268,8 +267,8 @@
                 <w:b/>
                 <w:bCs/>
                 <w:color w:val="0070C0"/>
-                <w:sz w:val="24"/>
-                <w:szCs w:val="24"/>
+                <w:sz w:val="28"/>
+                <w:szCs w:val="28"/>
               </w:rPr>
               <w:t>G. BHARATH CHANDU</w:t>
             </w:r>
@@ -293,8 +292,8 @@
                 <w:b/>
                 <w:bCs/>
                 <w:color w:val="0070C0"/>
-                <w:sz w:val="24"/>
-                <w:szCs w:val="24"/>
+                <w:sz w:val="28"/>
+                <w:szCs w:val="28"/>
               </w:rPr>
             </w:pPr>
             <w:r>
@@ -303,8 +302,8 @@
                 <w:b/>
                 <w:bCs/>
                 <w:color w:val="0070C0"/>
-                <w:sz w:val="24"/>
-                <w:szCs w:val="24"/>
+                <w:sz w:val="28"/>
+                <w:szCs w:val="28"/>
               </w:rPr>
               <w:t>22MD5A0407</w:t>
             </w:r>
@@ -321,8 +320,8 @@
                 <w:b/>
                 <w:bCs/>
                 <w:color w:val="0070C0"/>
-                <w:sz w:val="24"/>
-                <w:szCs w:val="24"/>
+                <w:sz w:val="28"/>
+                <w:szCs w:val="28"/>
               </w:rPr>
             </w:pPr>
             <w:r>
@@ -331,8 +330,8 @@
                 <w:b/>
                 <w:bCs/>
                 <w:color w:val="0070C0"/>
-                <w:sz w:val="24"/>
-                <w:szCs w:val="24"/>
+                <w:sz w:val="28"/>
+                <w:szCs w:val="28"/>
               </w:rPr>
               <w:t>N. SATISH CHANDRA</w:t>
             </w:r>
@@ -356,8 +355,8 @@
                 <w:b/>
                 <w:bCs/>
                 <w:color w:val="0070C0"/>
-                <w:sz w:val="24"/>
-                <w:szCs w:val="24"/>
+                <w:sz w:val="28"/>
+                <w:szCs w:val="28"/>
               </w:rPr>
             </w:pPr>
             <w:r>
@@ -366,8 +365,8 @@
                 <w:b/>
                 <w:bCs/>
                 <w:color w:val="0070C0"/>
-                <w:sz w:val="24"/>
-                <w:szCs w:val="24"/>
+                <w:sz w:val="28"/>
+                <w:szCs w:val="28"/>
               </w:rPr>
               <w:t>21MD1A0440</w:t>
             </w:r>
@@ -384,8 +383,8 @@
                 <w:b/>
                 <w:bCs/>
                 <w:color w:val="0070C0"/>
-                <w:sz w:val="24"/>
-                <w:szCs w:val="24"/>
+                <w:sz w:val="28"/>
+                <w:szCs w:val="28"/>
               </w:rPr>
             </w:pPr>
             <w:r>
@@ -394,8 +393,8 @@
                 <w:b/>
                 <w:bCs/>
                 <w:color w:val="0070C0"/>
-                <w:sz w:val="24"/>
-                <w:szCs w:val="24"/>
+                <w:sz w:val="28"/>
+                <w:szCs w:val="28"/>
               </w:rPr>
               <w:t xml:space="preserve">M. </w:t>
             </w:r>
@@ -405,8 +404,8 @@
                 <w:b/>
                 <w:bCs/>
                 <w:color w:val="0070C0"/>
-                <w:sz w:val="24"/>
-                <w:szCs w:val="24"/>
+                <w:sz w:val="28"/>
+                <w:szCs w:val="28"/>
               </w:rPr>
               <w:t>JAGADHISWAR</w:t>
             </w:r>
@@ -416,7 +415,6 @@
     </w:tbl>
     <w:p>
       <w:pPr>
-        <w:spacing w:line="276" w:lineRule="auto"/>
         <w:jc w:val="center"/>
         <w:rPr>
           <w:rFonts w:ascii="Times New Roman" w:hAnsi="Times New Roman" w:cs="Times New Roman"/>
@@ -489,17 +487,17 @@
           <w:sz w:val="28"/>
           <w:szCs w:val="28"/>
         </w:rPr>
-        <w:t xml:space="preserve">HOD &amp; </w:t>
-      </w:r>
-      <w:r>
-        <w:rPr>
-          <w:rFonts w:ascii="Times New Roman" w:hAnsi="Times New Roman" w:cs="Times New Roman"/>
-          <w:b/>
-          <w:bCs/>
-          <w:sz w:val="28"/>
-          <w:szCs w:val="28"/>
-        </w:rPr>
-        <w:t>Professor</w:t>
+        <w:t>Assistant Professor</w:t>
+      </w:r>
+      <w:r>
+        <w:rPr>
+          <w:rFonts w:ascii="Times New Roman" w:hAnsi="Times New Roman" w:cs="Times New Roman"/>
+          <w:b/>
+          <w:bCs/>
+          <w:sz w:val="21"/>
+          <w:szCs w:val="21"/>
+        </w:rPr>
+        <w:br/>
       </w:r>
     </w:p>
     <w:p>
@@ -515,8 +513,8 @@
           <w:noProof/>
         </w:rPr>
         <w:drawing>
-          <wp:inline distT="0" distB="0" distL="0" distR="0" wp14:anchorId="65D329A6" wp14:editId="00C67398">
-            <wp:extent cx="2133600" cy="1581150"/>
+          <wp:inline distT="0" distB="0" distL="0" distR="0" wp14:anchorId="65D329A6" wp14:editId="29ECD24B">
+            <wp:extent cx="2133600" cy="1778000"/>
             <wp:effectExtent l="0" t="0" r="0" b="0"/>
             <wp:docPr id="1" name="Picture 1" descr="Profile for Rajamahendri Institute of Engineering ..."/>
             <wp:cNvGraphicFramePr>
@@ -547,7 +545,7 @@
                   <pic:spPr bwMode="auto">
                     <a:xfrm>
                       <a:off x="0" y="0"/>
-                      <a:ext cx="2133600" cy="1581150"/>
+                      <a:ext cx="2133600" cy="1778000"/>
                     </a:xfrm>
                     <a:prstGeom prst="ellipse">
                       <a:avLst/>
@@ -644,7 +642,6 @@
     </w:p>
     <w:p>
       <w:pPr>
-        <w:spacing w:line="276" w:lineRule="auto"/>
         <w:jc w:val="center"/>
         <w:rPr>
           <w:rFonts w:ascii="Times New Roman" w:hAnsi="Times New Roman" w:cs="Times New Roman"/>
@@ -667,11 +664,13 @@
     </w:p>
     <w:p>
       <w:pPr>
+        <w:spacing w:after="0"/>
         <w:jc w:val="center"/>
         <w:rPr>
           <w:rFonts w:ascii="Times New Roman" w:hAnsi="Times New Roman" w:cs="Times New Roman"/>
           <w:b/>
           <w:bCs/>
+          <w:color w:val="FF0000"/>
           <w:sz w:val="24"/>
           <w:szCs w:val="24"/>
         </w:rPr>
@@ -836,24 +835,24 @@
           <w:rFonts w:ascii="Times New Roman" w:hAnsi="Times New Roman" w:cs="Times New Roman"/>
           <w:b/>
           <w:bCs/>
-          <w:sz w:val="24"/>
-          <w:szCs w:val="24"/>
-        </w:rPr>
-      </w:pPr>
-      <w:r>
-        <w:rPr>
-          <w:rFonts w:ascii="Times New Roman" w:hAnsi="Times New Roman" w:cs="Times New Roman"/>
-          <w:b/>
-          <w:bCs/>
-          <w:sz w:val="24"/>
-          <w:szCs w:val="24"/>
+          <w:sz w:val="26"/>
+          <w:szCs w:val="26"/>
+        </w:rPr>
+      </w:pPr>
+      <w:r>
+        <w:rPr>
+          <w:rFonts w:ascii="Times New Roman" w:hAnsi="Times New Roman" w:cs="Times New Roman"/>
+          <w:b/>
+          <w:bCs/>
+          <w:sz w:val="26"/>
+          <w:szCs w:val="26"/>
         </w:rPr>
         <w:t>DEPARTMENT OF ELECTRONICS &amp; COMMUNICATION ENGINEERING</w:t>
       </w:r>
     </w:p>
     <w:p>
       <w:pPr>
-        <w:spacing w:before="240" w:line="360" w:lineRule="auto"/>
+        <w:spacing w:before="240"/>
         <w:jc w:val="center"/>
         <w:rPr>
           <w:rFonts w:ascii="Times New Roman" w:hAnsi="Times New Roman" w:cs="Times New Roman"/>
@@ -905,35 +904,15 @@
           <w:sz w:val="26"/>
           <w:szCs w:val="26"/>
         </w:rPr>
-        <w:t>J. DHEERAJ – 21MD1A0429, G. BHARATH CHANDU – 21MD1A0422, N. SATISH CHANDRA – 22MD5A0407, M.</w:t>
-      </w:r>
-      <w:r>
-        <w:rPr>
-          <w:rFonts w:ascii="Times New Roman" w:hAnsi="Times New Roman" w:cs="Times New Roman"/>
-          <w:b/>
-          <w:bCs/>
-          <w:sz w:val="26"/>
-          <w:szCs w:val="26"/>
-        </w:rPr>
-        <w:t>K.</w:t>
-      </w:r>
-      <w:r>
-        <w:rPr>
-          <w:rFonts w:ascii="Times New Roman" w:hAnsi="Times New Roman" w:cs="Times New Roman"/>
-          <w:b/>
-          <w:bCs/>
-          <w:sz w:val="26"/>
-          <w:szCs w:val="26"/>
-        </w:rPr>
-        <w:t xml:space="preserve"> JAGADHISWAR – 21MD1A0440</w:t>
-      </w:r>
-      <w:r>
-        <w:rPr>
-          <w:rFonts w:ascii="Times New Roman" w:hAnsi="Times New Roman" w:cs="Times New Roman"/>
-          <w:sz w:val="26"/>
-          <w:szCs w:val="26"/>
-        </w:rPr>
-        <w:t xml:space="preserve"> of fourth year B.Tech., had carried out the main project work on “</w:t>
+        <w:t>J. DHEERAJ – 21MD1A0429, G. BHARATH CHANDU – 21MD1A0422, N. SATISH CHANDRA – 22MD5A0407, M. JAGADHISWAR – 21MD1A0440</w:t>
+      </w:r>
+      <w:r>
+        <w:rPr>
+          <w:rFonts w:ascii="Times New Roman" w:hAnsi="Times New Roman" w:cs="Times New Roman"/>
+          <w:sz w:val="26"/>
+          <w:szCs w:val="26"/>
+        </w:rPr>
+        <w:t xml:space="preserve"> of fourth year B. Tech., had carried out the main project work on “</w:t>
       </w:r>
       <w:r>
         <w:rPr>
@@ -1207,43 +1186,7 @@
           <w:sz w:val="26"/>
           <w:szCs w:val="26"/>
         </w:rPr>
-        <w:t xml:space="preserve">. </w:t>
-      </w:r>
-      <w:proofErr w:type="spellStart"/>
-      <w:r>
-        <w:rPr>
-          <w:rFonts w:ascii="Times New Roman" w:hAnsi="Times New Roman" w:cs="Times New Roman"/>
-          <w:sz w:val="26"/>
-          <w:szCs w:val="26"/>
-        </w:rPr>
-        <w:t>Rajamahendravaram</w:t>
-      </w:r>
-      <w:proofErr w:type="spellEnd"/>
-      <w:r>
-        <w:rPr>
-          <w:rFonts w:ascii="Times New Roman" w:hAnsi="Times New Roman" w:cs="Times New Roman"/>
-          <w:sz w:val="26"/>
-          <w:szCs w:val="26"/>
-        </w:rPr>
-        <w:t xml:space="preserve"> (Affiliated to JNTU, Kakinada) is a </w:t>
-      </w:r>
-      <w:proofErr w:type="spellStart"/>
-      <w:r>
-        <w:rPr>
-          <w:rFonts w:ascii="Times New Roman" w:hAnsi="Times New Roman" w:cs="Times New Roman"/>
-          <w:sz w:val="26"/>
-          <w:szCs w:val="26"/>
-        </w:rPr>
-        <w:t>bonafide</w:t>
-      </w:r>
-      <w:proofErr w:type="spellEnd"/>
-      <w:r>
-        <w:rPr>
-          <w:rFonts w:ascii="Times New Roman" w:hAnsi="Times New Roman" w:cs="Times New Roman"/>
-          <w:sz w:val="26"/>
-          <w:szCs w:val="26"/>
-        </w:rPr>
-        <w:t xml:space="preserve"> record of the work done by them during the academic year 2024-2025 under the guidance and supervision. The results of this project have not been submitted to any other University or Institute for the award of any degree.</w:t>
+        <w:t>. Rajamahendravaram (Affiliated to JNTU, Kakinada) is a bonafide record of the work done by them during the academic year 2024-2025 under the guidance and supervision. The results of this project have not been submitted to any other University or Institute for the award of any degree.</w:t>
       </w:r>
     </w:p>
     <w:p>
@@ -1573,7 +1516,6 @@
           <w:sz w:val="26"/>
           <w:szCs w:val="26"/>
         </w:rPr>
-        <w:lastRenderedPageBreak/>
         <w:t>EXTERNAL EXAMINER</w:t>
       </w:r>
     </w:p>
@@ -1597,6 +1539,7 @@
           <w:sz w:val="32"/>
           <w:szCs w:val="32"/>
         </w:rPr>
+        <w:lastRenderedPageBreak/>
         <w:t>ACKNOWLEDGEMENT</w:t>
       </w:r>
     </w:p>
@@ -1629,7 +1572,6 @@
         </w:rPr>
         <w:t xml:space="preserve">Dr. CH. SURYABABU </w:t>
       </w:r>
-      <w:proofErr w:type="spellStart"/>
       <w:r>
         <w:rPr>
           <w:rFonts w:ascii="Times New Roman" w:hAnsi="Times New Roman" w:cs="Times New Roman"/>
@@ -1640,7 +1582,6 @@
         </w:rPr>
         <w:t>M.Tech</w:t>
       </w:r>
-      <w:proofErr w:type="spellEnd"/>
       <w:r>
         <w:rPr>
           <w:rFonts w:ascii="Times New Roman" w:hAnsi="Times New Roman" w:cs="Times New Roman"/>
@@ -1773,7 +1714,7 @@
         </w:rPr>
         <w:t xml:space="preserve">Dr. CH. SURYABABU </w:t>
       </w:r>
-      <w:proofErr w:type="spellStart"/>
+      <w:proofErr w:type="gramStart"/>
       <w:r>
         <w:rPr>
           <w:rFonts w:ascii="Times New Roman" w:hAnsi="Times New Roman" w:cs="Times New Roman"/>
@@ -1784,7 +1725,7 @@
         </w:rPr>
         <w:t>M.Tech</w:t>
       </w:r>
-      <w:proofErr w:type="spellEnd"/>
+      <w:proofErr w:type="gramEnd"/>
       <w:r>
         <w:rPr>
           <w:rFonts w:ascii="Times New Roman" w:hAnsi="Times New Roman" w:cs="Times New Roman"/>
@@ -1893,7 +1834,6 @@
         </w:rPr>
         <w:t xml:space="preserve"> </w:t>
       </w:r>
-      <w:proofErr w:type="spellStart"/>
       <w:proofErr w:type="gramStart"/>
       <w:r>
         <w:rPr>
@@ -1905,7 +1845,6 @@
         </w:rPr>
         <w:t>M.Tech</w:t>
       </w:r>
-      <w:proofErr w:type="spellEnd"/>
       <w:proofErr w:type="gramEnd"/>
       <w:r>
         <w:rPr>
@@ -1995,7 +1934,6 @@
         </w:rPr>
         <w:t xml:space="preserve">, </w:t>
       </w:r>
-      <w:proofErr w:type="spellStart"/>
       <w:r>
         <w:rPr>
           <w:rFonts w:ascii="Times New Roman" w:hAnsi="Times New Roman" w:cs="Times New Roman"/>
@@ -2006,7 +1944,6 @@
         </w:rPr>
         <w:t>M.Tech</w:t>
       </w:r>
-      <w:proofErr w:type="spellEnd"/>
       <w:r>
         <w:rPr>
           <w:rFonts w:ascii="Times New Roman" w:hAnsi="Times New Roman" w:cs="Times New Roman"/>
@@ -2158,7 +2095,7 @@
     </w:p>
     <w:p>
       <w:pPr>
-        <w:spacing w:before="240" w:line="360" w:lineRule="auto"/>
+        <w:spacing w:before="240" w:after="0" w:line="360" w:lineRule="auto"/>
         <w:ind w:firstLine="720"/>
         <w:jc w:val="both"/>
         <w:rPr>
@@ -2211,6 +2148,18 @@
         </w:rPr>
         <w:t>It is our pleasure to acknowledge the help of all the respected elders.</w:t>
       </w:r>
+    </w:p>
+    <w:p>
+      <w:pPr>
+        <w:spacing w:before="240" w:after="0" w:line="360" w:lineRule="auto"/>
+        <w:ind w:firstLine="720"/>
+        <w:jc w:val="both"/>
+        <w:rPr>
+          <w:rFonts w:ascii="Times New Roman" w:hAnsi="Times New Roman" w:cs="Times New Roman"/>
+          <w:sz w:val="24"/>
+          <w:szCs w:val="24"/>
+        </w:rPr>
+      </w:pPr>
     </w:p>
     <w:tbl>
       <w:tblPr>
@@ -2228,21 +2177,20 @@
         <w:tblLook w:val="04A0" w:firstRow="1" w:lastRow="0" w:firstColumn="1" w:lastColumn="0" w:noHBand="0" w:noVBand="1"/>
       </w:tblPr>
       <w:tblGrid>
-        <w:gridCol w:w="4068"/>
-        <w:gridCol w:w="3575"/>
+        <w:gridCol w:w="4015"/>
+        <w:gridCol w:w="3529"/>
       </w:tblGrid>
       <w:tr>
         <w:trPr>
-          <w:trHeight w:val="372"/>
+          <w:trHeight w:val="413"/>
           <w:jc w:val="right"/>
         </w:trPr>
         <w:tc>
           <w:tcPr>
-            <w:tcW w:w="4068" w:type="dxa"/>
+            <w:tcW w:w="4015" w:type="dxa"/>
           </w:tcPr>
           <w:p>
             <w:pPr>
-              <w:spacing w:line="276" w:lineRule="auto"/>
               <w:jc w:val="center"/>
               <w:rPr>
                 <w:rFonts w:ascii="Times New Roman" w:hAnsi="Times New Roman" w:cs="Times New Roman"/>
@@ -2266,11 +2214,10 @@
         </w:tc>
         <w:tc>
           <w:tcPr>
-            <w:tcW w:w="3575" w:type="dxa"/>
+            <w:tcW w:w="3529" w:type="dxa"/>
           </w:tcPr>
           <w:p>
             <w:pPr>
-              <w:spacing w:line="276" w:lineRule="auto"/>
               <w:rPr>
                 <w:rFonts w:ascii="Times New Roman" w:hAnsi="Times New Roman" w:cs="Times New Roman"/>
                 <w:b/>
@@ -2294,16 +2241,15 @@
       </w:tr>
       <w:tr>
         <w:trPr>
-          <w:trHeight w:val="372"/>
+          <w:trHeight w:val="413"/>
           <w:jc w:val="right"/>
         </w:trPr>
         <w:tc>
           <w:tcPr>
-            <w:tcW w:w="4068" w:type="dxa"/>
+            <w:tcW w:w="4015" w:type="dxa"/>
           </w:tcPr>
           <w:p>
             <w:pPr>
-              <w:spacing w:line="276" w:lineRule="auto"/>
               <w:jc w:val="center"/>
               <w:rPr>
                 <w:rFonts w:ascii="Times New Roman" w:hAnsi="Times New Roman" w:cs="Times New Roman"/>
@@ -2327,11 +2273,10 @@
         </w:tc>
         <w:tc>
           <w:tcPr>
-            <w:tcW w:w="3575" w:type="dxa"/>
+            <w:tcW w:w="3529" w:type="dxa"/>
           </w:tcPr>
           <w:p>
             <w:pPr>
-              <w:spacing w:line="276" w:lineRule="auto"/>
               <w:rPr>
                 <w:rFonts w:ascii="Times New Roman" w:hAnsi="Times New Roman" w:cs="Times New Roman"/>
                 <w:b/>
@@ -2355,16 +2300,15 @@
       </w:tr>
       <w:tr>
         <w:trPr>
-          <w:trHeight w:val="372"/>
+          <w:trHeight w:val="413"/>
           <w:jc w:val="right"/>
         </w:trPr>
         <w:tc>
           <w:tcPr>
-            <w:tcW w:w="4068" w:type="dxa"/>
+            <w:tcW w:w="4015" w:type="dxa"/>
           </w:tcPr>
           <w:p>
             <w:pPr>
-              <w:spacing w:line="276" w:lineRule="auto"/>
               <w:jc w:val="center"/>
               <w:rPr>
                 <w:rFonts w:ascii="Times New Roman" w:hAnsi="Times New Roman" w:cs="Times New Roman"/>
@@ -2388,11 +2332,10 @@
         </w:tc>
         <w:tc>
           <w:tcPr>
-            <w:tcW w:w="3575" w:type="dxa"/>
+            <w:tcW w:w="3529" w:type="dxa"/>
           </w:tcPr>
           <w:p>
             <w:pPr>
-              <w:spacing w:line="276" w:lineRule="auto"/>
               <w:rPr>
                 <w:rFonts w:ascii="Times New Roman" w:hAnsi="Times New Roman" w:cs="Times New Roman"/>
                 <w:b/>
@@ -2416,16 +2359,15 @@
       </w:tr>
       <w:tr>
         <w:trPr>
-          <w:trHeight w:val="372"/>
+          <w:trHeight w:val="413"/>
           <w:jc w:val="right"/>
         </w:trPr>
         <w:tc>
           <w:tcPr>
-            <w:tcW w:w="4068" w:type="dxa"/>
+            <w:tcW w:w="4015" w:type="dxa"/>
           </w:tcPr>
           <w:p>
             <w:pPr>
-              <w:spacing w:line="276" w:lineRule="auto"/>
               <w:jc w:val="center"/>
               <w:rPr>
                 <w:rFonts w:ascii="Times New Roman" w:hAnsi="Times New Roman" w:cs="Times New Roman"/>
@@ -2449,11 +2391,10 @@
         </w:tc>
         <w:tc>
           <w:tcPr>
-            <w:tcW w:w="3575" w:type="dxa"/>
+            <w:tcW w:w="3529" w:type="dxa"/>
           </w:tcPr>
           <w:p>
             <w:pPr>
-              <w:spacing w:line="276" w:lineRule="auto"/>
               <w:rPr>
                 <w:rFonts w:ascii="Times New Roman" w:hAnsi="Times New Roman" w:cs="Times New Roman"/>
                 <w:b/>
@@ -2470,27 +2411,7 @@
                 <w:sz w:val="28"/>
                 <w:szCs w:val="28"/>
               </w:rPr>
-              <w:t>M.</w:t>
-            </w:r>
-            <w:r>
-              <w:rPr>
-                <w:rFonts w:ascii="Times New Roman" w:hAnsi="Times New Roman" w:cs="Times New Roman"/>
-                <w:b/>
-                <w:bCs/>
-                <w:sz w:val="28"/>
-                <w:szCs w:val="28"/>
-              </w:rPr>
-              <w:t>K.</w:t>
-            </w:r>
-            <w:r>
-              <w:rPr>
-                <w:rFonts w:ascii="Times New Roman" w:hAnsi="Times New Roman" w:cs="Times New Roman"/>
-                <w:b/>
-                <w:bCs/>
-                <w:sz w:val="28"/>
-                <w:szCs w:val="28"/>
-              </w:rPr>
-              <w:t xml:space="preserve"> JAGADHISWAR</w:t>
+              <w:t>M. JAGADHISWAR</w:t>
             </w:r>
           </w:p>
         </w:tc>
@@ -2498,9 +2419,6 @@
     </w:tbl>
     <w:p>
       <w:pPr>
-        <w:tabs>
-          <w:tab w:val="left" w:pos="1640"/>
-        </w:tabs>
         <w:spacing w:before="240" w:after="0" w:line="360" w:lineRule="auto"/>
         <w:rPr>
           <w:rFonts w:ascii="Times New Roman" w:hAnsi="Times New Roman" w:cs="Times New Roman"/>
@@ -2511,7 +2429,7 @@
     </w:p>
     <w:sectPr>
       <w:pgSz w:w="12240" w:h="15840"/>
-      <w:pgMar w:top="1440" w:right="1440" w:bottom="1440" w:left="2160" w:header="720" w:footer="720" w:gutter="0"/>
+      <w:pgMar w:top="1440" w:right="1440" w:bottom="1440" w:left="1440" w:header="720" w:footer="720" w:gutter="0"/>
       <w:cols w:space="720"/>
       <w:docGrid w:linePitch="360"/>
     </w:sectPr>

</xml_diff>

<commit_message>
finalized printing files added
</commit_message>
<xml_diff>
--- a/top pages.docx
+++ b/top pages.docx
@@ -9,8 +9,34 @@
           <w:rFonts w:ascii="Times New Roman" w:hAnsi="Times New Roman" w:cs="Times New Roman"/>
           <w:b/>
           <w:bCs/>
-          <w:sz w:val="31"/>
-          <w:szCs w:val="31"/>
+          <w:color w:val="94DA46"/>
+          <w:sz w:val="32"/>
+          <w:szCs w:val="32"/>
+          <w14:textFill>
+            <w14:gradFill>
+              <w14:gsLst>
+                <w14:gs w14:pos="0">
+                  <w14:srgbClr w14:val="94DA46">
+                    <w14:shade w14:val="30000"/>
+                    <w14:satMod w14:val="115000"/>
+                  </w14:srgbClr>
+                </w14:gs>
+                <w14:gs w14:pos="50000">
+                  <w14:srgbClr w14:val="94DA46">
+                    <w14:shade w14:val="67500"/>
+                    <w14:satMod w14:val="115000"/>
+                  </w14:srgbClr>
+                </w14:gs>
+                <w14:gs w14:pos="100000">
+                  <w14:srgbClr w14:val="94DA46">
+                    <w14:shade w14:val="100000"/>
+                    <w14:satMod w14:val="115000"/>
+                  </w14:srgbClr>
+                </w14:gs>
+              </w14:gsLst>
+              <w14:lin w14:ang="5400000" w14:scaled="0"/>
+            </w14:gradFill>
+          </w14:textFill>
         </w:rPr>
       </w:pPr>
       <w:r>
@@ -18,8 +44,34 @@
           <w:rFonts w:ascii="Times New Roman" w:hAnsi="Times New Roman" w:cs="Times New Roman"/>
           <w:b/>
           <w:bCs/>
-          <w:sz w:val="31"/>
-          <w:szCs w:val="31"/>
+          <w:color w:val="94DA46"/>
+          <w:sz w:val="32"/>
+          <w:szCs w:val="32"/>
+          <w14:textFill>
+            <w14:gradFill>
+              <w14:gsLst>
+                <w14:gs w14:pos="0">
+                  <w14:srgbClr w14:val="94DA46">
+                    <w14:shade w14:val="30000"/>
+                    <w14:satMod w14:val="115000"/>
+                  </w14:srgbClr>
+                </w14:gs>
+                <w14:gs w14:pos="50000">
+                  <w14:srgbClr w14:val="94DA46">
+                    <w14:shade w14:val="67500"/>
+                    <w14:satMod w14:val="115000"/>
+                  </w14:srgbClr>
+                </w14:gs>
+                <w14:gs w14:pos="100000">
+                  <w14:srgbClr w14:val="94DA46">
+                    <w14:shade w14:val="100000"/>
+                    <w14:satMod w14:val="115000"/>
+                  </w14:srgbClr>
+                </w14:gs>
+              </w14:gsLst>
+              <w14:lin w14:ang="5400000" w14:scaled="0"/>
+            </w14:gradFill>
+          </w14:textFill>
         </w:rPr>
         <w:t>MEAN BASED APPROACH TO OMNI DIRECTIONAL PATH FINDING ALGORITHM USING SINGLE ULTRASONIC SENSOR</w:t>
       </w:r>
@@ -115,8 +167,8 @@
           <w:rFonts w:ascii="Times New Roman" w:hAnsi="Times New Roman" w:cs="Times New Roman"/>
           <w:b/>
           <w:bCs/>
-          <w:sz w:val="28"/>
-          <w:szCs w:val="28"/>
+          <w:sz w:val="24"/>
+          <w:szCs w:val="24"/>
         </w:rPr>
       </w:pPr>
       <w:r>
@@ -124,8 +176,8 @@
           <w:rFonts w:ascii="Times New Roman" w:hAnsi="Times New Roman" w:cs="Times New Roman"/>
           <w:b/>
           <w:bCs/>
-          <w:sz w:val="28"/>
-          <w:szCs w:val="28"/>
+          <w:sz w:val="24"/>
+          <w:szCs w:val="24"/>
         </w:rPr>
         <w:t>Submitted by</w:t>
       </w:r>
@@ -166,8 +218,8 @@
                 <w:b/>
                 <w:bCs/>
                 <w:color w:val="0070C0"/>
-                <w:sz w:val="28"/>
-                <w:szCs w:val="28"/>
+                <w:sz w:val="24"/>
+                <w:szCs w:val="24"/>
               </w:rPr>
             </w:pPr>
             <w:r>
@@ -176,8 +228,8 @@
                 <w:b/>
                 <w:bCs/>
                 <w:color w:val="0070C0"/>
-                <w:sz w:val="28"/>
-                <w:szCs w:val="28"/>
+                <w:sz w:val="24"/>
+                <w:szCs w:val="24"/>
               </w:rPr>
               <w:t>21MD1A0429</w:t>
             </w:r>
@@ -194,8 +246,8 @@
                 <w:b/>
                 <w:bCs/>
                 <w:color w:val="0070C0"/>
-                <w:sz w:val="28"/>
-                <w:szCs w:val="28"/>
+                <w:sz w:val="24"/>
+                <w:szCs w:val="24"/>
               </w:rPr>
             </w:pPr>
             <w:r>
@@ -204,8 +256,8 @@
                 <w:b/>
                 <w:bCs/>
                 <w:color w:val="0070C0"/>
-                <w:sz w:val="28"/>
-                <w:szCs w:val="28"/>
+                <w:sz w:val="24"/>
+                <w:szCs w:val="24"/>
               </w:rPr>
               <w:t>J. DHEERAJ</w:t>
             </w:r>
@@ -229,8 +281,8 @@
                 <w:b/>
                 <w:bCs/>
                 <w:color w:val="0070C0"/>
-                <w:sz w:val="28"/>
-                <w:szCs w:val="28"/>
+                <w:sz w:val="24"/>
+                <w:szCs w:val="24"/>
               </w:rPr>
             </w:pPr>
             <w:r>
@@ -239,8 +291,8 @@
                 <w:b/>
                 <w:bCs/>
                 <w:color w:val="0070C0"/>
-                <w:sz w:val="28"/>
-                <w:szCs w:val="28"/>
+                <w:sz w:val="24"/>
+                <w:szCs w:val="24"/>
               </w:rPr>
               <w:t>21MD1A0422</w:t>
             </w:r>
@@ -257,8 +309,8 @@
                 <w:b/>
                 <w:bCs/>
                 <w:color w:val="0070C0"/>
-                <w:sz w:val="28"/>
-                <w:szCs w:val="28"/>
+                <w:sz w:val="24"/>
+                <w:szCs w:val="24"/>
               </w:rPr>
             </w:pPr>
             <w:r>
@@ -267,8 +319,8 @@
                 <w:b/>
                 <w:bCs/>
                 <w:color w:val="0070C0"/>
-                <w:sz w:val="28"/>
-                <w:szCs w:val="28"/>
+                <w:sz w:val="24"/>
+                <w:szCs w:val="24"/>
               </w:rPr>
               <w:t>G. BHARATH CHANDU</w:t>
             </w:r>
@@ -292,8 +344,8 @@
                 <w:b/>
                 <w:bCs/>
                 <w:color w:val="0070C0"/>
-                <w:sz w:val="28"/>
-                <w:szCs w:val="28"/>
+                <w:sz w:val="24"/>
+                <w:szCs w:val="24"/>
               </w:rPr>
             </w:pPr>
             <w:r>
@@ -302,8 +354,8 @@
                 <w:b/>
                 <w:bCs/>
                 <w:color w:val="0070C0"/>
-                <w:sz w:val="28"/>
-                <w:szCs w:val="28"/>
+                <w:sz w:val="24"/>
+                <w:szCs w:val="24"/>
               </w:rPr>
               <w:t>22MD5A0407</w:t>
             </w:r>
@@ -320,8 +372,8 @@
                 <w:b/>
                 <w:bCs/>
                 <w:color w:val="0070C0"/>
-                <w:sz w:val="28"/>
-                <w:szCs w:val="28"/>
+                <w:sz w:val="24"/>
+                <w:szCs w:val="24"/>
               </w:rPr>
             </w:pPr>
             <w:r>
@@ -330,8 +382,8 @@
                 <w:b/>
                 <w:bCs/>
                 <w:color w:val="0070C0"/>
-                <w:sz w:val="28"/>
-                <w:szCs w:val="28"/>
+                <w:sz w:val="24"/>
+                <w:szCs w:val="24"/>
               </w:rPr>
               <w:t>N. SATISH CHANDRA</w:t>
             </w:r>
@@ -355,8 +407,8 @@
                 <w:b/>
                 <w:bCs/>
                 <w:color w:val="0070C0"/>
-                <w:sz w:val="28"/>
-                <w:szCs w:val="28"/>
+                <w:sz w:val="24"/>
+                <w:szCs w:val="24"/>
               </w:rPr>
             </w:pPr>
             <w:r>
@@ -365,8 +417,8 @@
                 <w:b/>
                 <w:bCs/>
                 <w:color w:val="0070C0"/>
-                <w:sz w:val="28"/>
-                <w:szCs w:val="28"/>
+                <w:sz w:val="24"/>
+                <w:szCs w:val="24"/>
               </w:rPr>
               <w:t>21MD1A0440</w:t>
             </w:r>
@@ -383,8 +435,8 @@
                 <w:b/>
                 <w:bCs/>
                 <w:color w:val="0070C0"/>
-                <w:sz w:val="28"/>
-                <w:szCs w:val="28"/>
+                <w:sz w:val="24"/>
+                <w:szCs w:val="24"/>
               </w:rPr>
             </w:pPr>
             <w:r>
@@ -393,8 +445,8 @@
                 <w:b/>
                 <w:bCs/>
                 <w:color w:val="0070C0"/>
-                <w:sz w:val="28"/>
-                <w:szCs w:val="28"/>
+                <w:sz w:val="24"/>
+                <w:szCs w:val="24"/>
               </w:rPr>
               <w:t xml:space="preserve">M. </w:t>
             </w:r>
@@ -404,8 +456,19 @@
                 <w:b/>
                 <w:bCs/>
                 <w:color w:val="0070C0"/>
-                <w:sz w:val="28"/>
-                <w:szCs w:val="28"/>
+                <w:sz w:val="24"/>
+                <w:szCs w:val="24"/>
+              </w:rPr>
+              <w:t xml:space="preserve">K. </w:t>
+            </w:r>
+            <w:r>
+              <w:rPr>
+                <w:rFonts w:ascii="Times New Roman" w:hAnsi="Times New Roman" w:cs="Times New Roman"/>
+                <w:b/>
+                <w:bCs/>
+                <w:color w:val="0070C0"/>
+                <w:sz w:val="24"/>
+                <w:szCs w:val="24"/>
               </w:rPr>
               <w:t>JAGADHISWAR</w:t>
             </w:r>
@@ -431,53 +494,70 @@
           <w:szCs w:val="28"/>
         </w:rPr>
         <w:br/>
+      </w:r>
+      <w:r>
+        <w:rPr>
+          <w:rFonts w:ascii="Times New Roman" w:hAnsi="Times New Roman" w:cs="Times New Roman"/>
+          <w:sz w:val="24"/>
+          <w:szCs w:val="24"/>
+        </w:rPr>
         <w:t>Under the esteemed guidance of</w:t>
       </w:r>
       <w:r>
         <w:rPr>
           <w:rFonts w:ascii="Times New Roman" w:hAnsi="Times New Roman" w:cs="Times New Roman"/>
+          <w:sz w:val="24"/>
+          <w:szCs w:val="24"/>
+        </w:rPr>
+        <w:br/>
+      </w:r>
+      <w:r>
+        <w:rPr>
+          <w:rFonts w:ascii="Times New Roman" w:hAnsi="Times New Roman" w:cs="Times New Roman"/>
+          <w:b/>
+          <w:bCs/>
           <w:sz w:val="28"/>
           <w:szCs w:val="28"/>
         </w:rPr>
-        <w:br/>
-      </w:r>
-      <w:r>
-        <w:rPr>
-          <w:rFonts w:ascii="Times New Roman" w:hAnsi="Times New Roman" w:cs="Times New Roman"/>
-          <w:b/>
-          <w:bCs/>
+        <w:t>Dr. CH. SURYABABU</w:t>
+      </w:r>
+      <w:r>
+        <w:rPr>
+          <w:rFonts w:ascii="Times New Roman" w:hAnsi="Times New Roman" w:cs="Times New Roman"/>
           <w:sz w:val="28"/>
           <w:szCs w:val="28"/>
         </w:rPr>
-        <w:t>Dr. CH. SURYABABU</w:t>
-      </w:r>
-      <w:r>
-        <w:rPr>
-          <w:rFonts w:ascii="Times New Roman" w:hAnsi="Times New Roman" w:cs="Times New Roman"/>
+        <w:t xml:space="preserve">, </w:t>
+      </w:r>
+      <w:r>
+        <w:rPr>
+          <w:rFonts w:ascii="Times New Roman" w:hAnsi="Times New Roman" w:cs="Times New Roman"/>
+          <w:b/>
+          <w:bCs/>
+          <w:sz w:val="21"/>
+          <w:szCs w:val="21"/>
+        </w:rPr>
+        <w:t xml:space="preserve">M. Tech., PhD </w:t>
+      </w:r>
+      <w:r>
+        <w:rPr>
+          <w:rFonts w:ascii="Times New Roman" w:hAnsi="Times New Roman" w:cs="Times New Roman"/>
+          <w:b/>
+          <w:bCs/>
+          <w:sz w:val="21"/>
+          <w:szCs w:val="21"/>
+        </w:rPr>
+        <w:br/>
+      </w:r>
+      <w:r>
+        <w:rPr>
+          <w:rFonts w:ascii="Times New Roman" w:hAnsi="Times New Roman" w:cs="Times New Roman"/>
+          <w:b/>
+          <w:bCs/>
           <w:sz w:val="28"/>
           <w:szCs w:val="28"/>
         </w:rPr>
-        <w:t xml:space="preserve">, </w:t>
-      </w:r>
-      <w:r>
-        <w:rPr>
-          <w:rFonts w:ascii="Times New Roman" w:hAnsi="Times New Roman" w:cs="Times New Roman"/>
-          <w:b/>
-          <w:bCs/>
-          <w:sz w:val="21"/>
-          <w:szCs w:val="21"/>
-        </w:rPr>
-        <w:t xml:space="preserve">M. Tech., PhD </w:t>
-      </w:r>
-      <w:r>
-        <w:rPr>
-          <w:rFonts w:ascii="Times New Roman" w:hAnsi="Times New Roman" w:cs="Times New Roman"/>
-          <w:b/>
-          <w:bCs/>
-          <w:sz w:val="21"/>
-          <w:szCs w:val="21"/>
-        </w:rPr>
-        <w:br/>
+        <w:t>Professor</w:t>
       </w:r>
       <w:r>
         <w:rPr>
@@ -487,17 +567,7 @@
           <w:sz w:val="28"/>
           <w:szCs w:val="28"/>
         </w:rPr>
-        <w:t>Assistant Professor</w:t>
-      </w:r>
-      <w:r>
-        <w:rPr>
-          <w:rFonts w:ascii="Times New Roman" w:hAnsi="Times New Roman" w:cs="Times New Roman"/>
-          <w:b/>
-          <w:bCs/>
-          <w:sz w:val="21"/>
-          <w:szCs w:val="21"/>
-        </w:rPr>
-        <w:br/>
+        <w:t xml:space="preserve"> &amp; HOD</w:t>
       </w:r>
     </w:p>
     <w:p>
@@ -572,6 +642,7 @@
     </w:p>
     <w:p>
       <w:pPr>
+        <w:spacing w:after="0" w:line="276" w:lineRule="auto"/>
         <w:jc w:val="center"/>
         <w:rPr>
           <w:rFonts w:ascii="Times New Roman" w:hAnsi="Times New Roman" w:cs="Times New Roman"/>
@@ -590,6 +661,31 @@
           <w:szCs w:val="24"/>
         </w:rPr>
         <w:t>DEPARTMENT OF ELECTRONICS AND COMMUNICATION ENGINEERING</w:t>
+      </w:r>
+    </w:p>
+    <w:p>
+      <w:pPr>
+        <w:spacing w:line="276" w:lineRule="auto"/>
+        <w:jc w:val="center"/>
+        <w:rPr>
+          <w:rFonts w:ascii="Times New Roman" w:hAnsi="Times New Roman" w:cs="Times New Roman"/>
+          <w:b/>
+          <w:bCs/>
+          <w:color w:val="FF0000"/>
+          <w:sz w:val="24"/>
+          <w:szCs w:val="24"/>
+        </w:rPr>
+      </w:pPr>
+      <w:r>
+        <w:rPr>
+          <w:rFonts w:ascii="Times New Roman" w:hAnsi="Times New Roman" w:cs="Times New Roman"/>
+          <w:b/>
+          <w:bCs/>
+          <w:color w:val="FF0000"/>
+          <w:sz w:val="24"/>
+          <w:szCs w:val="24"/>
+        </w:rPr>
+        <w:t>RAJAMAHENDRI INSTITUTE OF ENGINEERING AND TECHNOLOGY</w:t>
       </w:r>
     </w:p>
     <w:p>
@@ -599,7 +695,7 @@
           <w:rFonts w:ascii="Times New Roman" w:hAnsi="Times New Roman" w:cs="Times New Roman"/>
           <w:b/>
           <w:bCs/>
-          <w:color w:val="FF0000"/>
+          <w:color w:val="00B0F0"/>
           <w:sz w:val="24"/>
           <w:szCs w:val="24"/>
         </w:rPr>
@@ -609,39 +705,16 @@
           <w:rFonts w:ascii="Times New Roman" w:hAnsi="Times New Roman" w:cs="Times New Roman"/>
           <w:b/>
           <w:bCs/>
-          <w:color w:val="FF0000"/>
-          <w:sz w:val="24"/>
-          <w:szCs w:val="24"/>
-        </w:rPr>
-        <w:t>RAJAMAHENDRI INSTITUTE OF ENGINEERING AND TECHNOLOGY</w:t>
+          <w:color w:val="00B0F0"/>
+          <w:sz w:val="24"/>
+          <w:szCs w:val="24"/>
+        </w:rPr>
+        <w:t>(APPROVED BY AICTE, AFFILIATED TO JNTUK, KAKINADA AND ACCREDITED TO NAAC)</w:t>
       </w:r>
     </w:p>
     <w:p>
       <w:pPr>
-        <w:jc w:val="center"/>
-        <w:rPr>
-          <w:rFonts w:ascii="Times New Roman" w:hAnsi="Times New Roman" w:cs="Times New Roman"/>
-          <w:b/>
-          <w:bCs/>
-          <w:color w:val="00B0F0"/>
-          <w:sz w:val="24"/>
-          <w:szCs w:val="24"/>
-        </w:rPr>
-      </w:pPr>
-      <w:r>
-        <w:rPr>
-          <w:rFonts w:ascii="Times New Roman" w:hAnsi="Times New Roman" w:cs="Times New Roman"/>
-          <w:b/>
-          <w:bCs/>
-          <w:color w:val="00B0F0"/>
-          <w:sz w:val="24"/>
-          <w:szCs w:val="24"/>
-        </w:rPr>
-        <w:t>(APPROVED BY AICTE, AFFILIATED TO JNTUK, KAKINADA AND ACCREDITED TO NAAC)</w:t>
-      </w:r>
-    </w:p>
-    <w:p>
-      <w:pPr>
+        <w:spacing w:line="360" w:lineRule="auto"/>
         <w:jc w:val="center"/>
         <w:rPr>
           <w:rFonts w:ascii="Times New Roman" w:hAnsi="Times New Roman" w:cs="Times New Roman"/>
@@ -670,7 +743,6 @@
           <w:rFonts w:ascii="Times New Roman" w:hAnsi="Times New Roman" w:cs="Times New Roman"/>
           <w:b/>
           <w:bCs/>
-          <w:color w:val="FF0000"/>
           <w:sz w:val="24"/>
           <w:szCs w:val="24"/>
         </w:rPr>
@@ -694,8 +766,8 @@
           <w:rFonts w:ascii="Times New Roman" w:hAnsi="Times New Roman" w:cs="Times New Roman"/>
           <w:b/>
           <w:bCs/>
-          <w:sz w:val="26"/>
-          <w:szCs w:val="26"/>
+          <w:sz w:val="24"/>
+          <w:szCs w:val="24"/>
         </w:rPr>
       </w:pPr>
       <w:r>
@@ -703,11 +775,85 @@
           <w:rFonts w:ascii="Times New Roman" w:hAnsi="Times New Roman" w:cs="Times New Roman"/>
           <w:b/>
           <w:bCs/>
-          <w:sz w:val="26"/>
-          <w:szCs w:val="26"/>
+          <w:color w:val="FF0000"/>
+          <w:sz w:val="24"/>
+          <w:szCs w:val="24"/>
         </w:rPr>
         <w:lastRenderedPageBreak/>
-        <w:t>RAJAMAHENDRI INSTITUTE OF ENGINEERING &amp; TECHNOLOGY</w:t>
+        <w:t>R</w:t>
+      </w:r>
+      <w:r>
+        <w:rPr>
+          <w:rFonts w:ascii="Times New Roman" w:hAnsi="Times New Roman" w:cs="Times New Roman"/>
+          <w:b/>
+          <w:bCs/>
+          <w:sz w:val="24"/>
+          <w:szCs w:val="24"/>
+        </w:rPr>
+        <w:t xml:space="preserve">AJAMAHENDRI </w:t>
+      </w:r>
+      <w:r>
+        <w:rPr>
+          <w:rFonts w:ascii="Times New Roman" w:hAnsi="Times New Roman" w:cs="Times New Roman"/>
+          <w:b/>
+          <w:bCs/>
+          <w:color w:val="FF0000"/>
+          <w:sz w:val="24"/>
+          <w:szCs w:val="24"/>
+        </w:rPr>
+        <w:t>I</w:t>
+      </w:r>
+      <w:r>
+        <w:rPr>
+          <w:rFonts w:ascii="Times New Roman" w:hAnsi="Times New Roman" w:cs="Times New Roman"/>
+          <w:b/>
+          <w:bCs/>
+          <w:sz w:val="24"/>
+          <w:szCs w:val="24"/>
+        </w:rPr>
+        <w:t xml:space="preserve">NSTITUTE OF </w:t>
+      </w:r>
+      <w:r>
+        <w:rPr>
+          <w:rFonts w:ascii="Times New Roman" w:hAnsi="Times New Roman" w:cs="Times New Roman"/>
+          <w:b/>
+          <w:bCs/>
+          <w:color w:val="FF0000"/>
+          <w:sz w:val="24"/>
+          <w:szCs w:val="24"/>
+        </w:rPr>
+        <w:t>E</w:t>
+      </w:r>
+      <w:r>
+        <w:rPr>
+          <w:rFonts w:ascii="Times New Roman" w:hAnsi="Times New Roman" w:cs="Times New Roman"/>
+          <w:b/>
+          <w:bCs/>
+          <w:sz w:val="24"/>
+          <w:szCs w:val="24"/>
+        </w:rPr>
+        <w:t xml:space="preserve">NGINEERING &amp; </w:t>
+      </w:r>
+      <w:r>
+        <w:rPr>
+          <w:rFonts w:ascii="Times New Roman" w:hAnsi="Times New Roman" w:cs="Times New Roman"/>
+          <w:b/>
+          <w:bCs/>
+          <w:color w:val="FF0000"/>
+          <w:sz w:val="24"/>
+          <w:szCs w:val="24"/>
+        </w:rPr>
+        <w:t>T</w:t>
+      </w:r>
+      <w:r>
+        <w:rPr>
+          <w:rFonts w:ascii="Times New Roman" w:hAnsi="Times New Roman" w:cs="Times New Roman"/>
+          <w:b/>
+          <w:bCs/>
+          <w:sz w:val="24"/>
+          <w:szCs w:val="24"/>
+        </w:rPr>
+        <w:t>ECHNOLOGY</w:t>
       </w:r>
     </w:p>
     <w:p>
@@ -718,8 +864,8 @@
           <w:b/>
           <w:bCs/>
           <w:color w:val="00B0F0"/>
-          <w:sz w:val="26"/>
-          <w:szCs w:val="26"/>
+          <w:sz w:val="24"/>
+          <w:szCs w:val="24"/>
         </w:rPr>
       </w:pPr>
       <w:r>
@@ -728,10 +874,30 @@
           <w:b/>
           <w:bCs/>
           <w:color w:val="00B0F0"/>
-          <w:sz w:val="26"/>
-          <w:szCs w:val="26"/>
-        </w:rPr>
-        <w:t>(APPROVED BY AICTE, AFFILIATED TO JNTUK, KAKINADA AND ACCREDITED TO NAAC)</w:t>
+          <w:sz w:val="24"/>
+          <w:szCs w:val="24"/>
+        </w:rPr>
+        <w:t>(</w:t>
+      </w:r>
+      <w:r>
+        <w:rPr>
+          <w:rFonts w:ascii="Times New Roman" w:hAnsi="Times New Roman" w:cs="Times New Roman"/>
+          <w:color w:val="00B0F0"/>
+          <w:sz w:val="24"/>
+          <w:szCs w:val="24"/>
+        </w:rPr>
+        <w:t>Approved by AICTE, Affiliated to JNTUK, Kakinada and Accredited to NAAC</w:t>
+      </w:r>
+      <w:r>
+        <w:rPr>
+          <w:rFonts w:ascii="Times New Roman" w:hAnsi="Times New Roman" w:cs="Times New Roman"/>
+          <w:b/>
+          <w:bCs/>
+          <w:color w:val="00B0F0"/>
+          <w:sz w:val="24"/>
+          <w:szCs w:val="24"/>
+        </w:rPr>
+        <w:t>)</w:t>
       </w:r>
     </w:p>
     <w:p>
@@ -741,9 +907,9 @@
           <w:rFonts w:ascii="Times New Roman" w:hAnsi="Times New Roman" w:cs="Times New Roman"/>
           <w:b/>
           <w:bCs/>
-          <w:color w:val="FFC000"/>
-          <w:sz w:val="26"/>
-          <w:szCs w:val="26"/>
+          <w:color w:val="57D600"/>
+          <w:sz w:val="24"/>
+          <w:szCs w:val="24"/>
         </w:rPr>
       </w:pPr>
       <w:r>
@@ -751,9 +917,9 @@
           <w:rFonts w:ascii="Times New Roman" w:hAnsi="Times New Roman" w:cs="Times New Roman"/>
           <w:b/>
           <w:bCs/>
-          <w:color w:val="FFC000"/>
-          <w:sz w:val="26"/>
-          <w:szCs w:val="26"/>
+          <w:color w:val="57D600"/>
+          <w:sz w:val="24"/>
+          <w:szCs w:val="24"/>
         </w:rPr>
         <w:t>RAJAMAHENDRAVARAM - 533107</w:t>
       </w:r>
@@ -776,8 +942,8 @@
           <w:szCs w:val="26"/>
         </w:rPr>
         <w:drawing>
-          <wp:inline distT="0" distB="0" distL="0" distR="0" wp14:anchorId="0977FAA8" wp14:editId="1A51162C">
-            <wp:extent cx="1555750" cy="1087120"/>
+          <wp:inline distT="0" distB="0" distL="0" distR="0" wp14:anchorId="0977FAA8" wp14:editId="2860DD9C">
+            <wp:extent cx="1555750" cy="1219200"/>
             <wp:effectExtent l="0" t="0" r="6350" b="0"/>
             <wp:docPr id="2" name="Picture 2" descr="Profile for Rajamahendri Institute of Engineering ..."/>
             <wp:cNvGraphicFramePr>
@@ -808,7 +974,7 @@
                   <pic:spPr bwMode="auto">
                     <a:xfrm>
                       <a:off x="0" y="0"/>
-                      <a:ext cx="1576701" cy="1101760"/>
+                      <a:ext cx="1576704" cy="1235621"/>
                     </a:xfrm>
                     <a:prstGeom prst="ellipse">
                       <a:avLst/>
@@ -835,8 +1001,8 @@
           <w:rFonts w:ascii="Times New Roman" w:hAnsi="Times New Roman" w:cs="Times New Roman"/>
           <w:b/>
           <w:bCs/>
-          <w:sz w:val="26"/>
-          <w:szCs w:val="26"/>
+          <w:sz w:val="24"/>
+          <w:szCs w:val="24"/>
         </w:rPr>
       </w:pPr>
       <w:r>
@@ -844,15 +1010,15 @@
           <w:rFonts w:ascii="Times New Roman" w:hAnsi="Times New Roman" w:cs="Times New Roman"/>
           <w:b/>
           <w:bCs/>
-          <w:sz w:val="26"/>
-          <w:szCs w:val="26"/>
+          <w:sz w:val="24"/>
+          <w:szCs w:val="24"/>
         </w:rPr>
         <w:t>DEPARTMENT OF ELECTRONICS &amp; COMMUNICATION ENGINEERING</w:t>
       </w:r>
     </w:p>
     <w:p>
       <w:pPr>
-        <w:spacing w:before="240"/>
+        <w:spacing w:before="240" w:line="360" w:lineRule="auto"/>
         <w:jc w:val="center"/>
         <w:rPr>
           <w:rFonts w:ascii="Times New Roman" w:hAnsi="Times New Roman" w:cs="Times New Roman"/>
@@ -880,19 +1046,18 @@
     <w:p>
       <w:pPr>
         <w:spacing w:after="0" w:line="360" w:lineRule="auto"/>
-        <w:ind w:firstLine="720"/>
         <w:jc w:val="both"/>
         <w:rPr>
           <w:rFonts w:ascii="Times New Roman" w:hAnsi="Times New Roman" w:cs="Times New Roman"/>
-          <w:sz w:val="26"/>
-          <w:szCs w:val="26"/>
+          <w:sz w:val="24"/>
+          <w:szCs w:val="24"/>
         </w:rPr>
       </w:pPr>
       <w:r>
         <w:rPr>
           <w:rFonts w:ascii="Times New Roman" w:hAnsi="Times New Roman" w:cs="Times New Roman"/>
-          <w:sz w:val="26"/>
-          <w:szCs w:val="26"/>
+          <w:sz w:val="24"/>
+          <w:szCs w:val="24"/>
         </w:rPr>
         <w:t xml:space="preserve">This is to certify that </w:t>
       </w:r>
@@ -901,16 +1066,46 @@
           <w:rFonts w:ascii="Times New Roman" w:hAnsi="Times New Roman" w:cs="Times New Roman"/>
           <w:b/>
           <w:bCs/>
-          <w:sz w:val="26"/>
-          <w:szCs w:val="26"/>
-        </w:rPr>
-        <w:t>J. DHEERAJ – 21MD1A0429, G. BHARATH CHANDU – 21MD1A0422, N. SATISH CHANDRA – 22MD5A0407, M. JAGADHISWAR – 21MD1A0440</w:t>
-      </w:r>
-      <w:r>
-        <w:rPr>
-          <w:rFonts w:ascii="Times New Roman" w:hAnsi="Times New Roman" w:cs="Times New Roman"/>
-          <w:sz w:val="26"/>
-          <w:szCs w:val="26"/>
+          <w:sz w:val="24"/>
+          <w:szCs w:val="24"/>
+        </w:rPr>
+        <w:t>J</w:t>
+      </w:r>
+      <w:r>
+        <w:rPr>
+          <w:rFonts w:ascii="Times New Roman" w:hAnsi="Times New Roman" w:cs="Times New Roman"/>
+          <w:b/>
+          <w:bCs/>
+          <w:sz w:val="24"/>
+          <w:szCs w:val="24"/>
+        </w:rPr>
+        <w:t xml:space="preserve">. DHEERAJ – 21MD1A0429, G. BHARATH CHANDU – 21MD1A0422, N. SATISH CHANDRA – 22MD5A0407, M. </w:t>
+      </w:r>
+      <w:r>
+        <w:rPr>
+          <w:rFonts w:ascii="Times New Roman" w:hAnsi="Times New Roman" w:cs="Times New Roman"/>
+          <w:b/>
+          <w:bCs/>
+          <w:sz w:val="24"/>
+          <w:szCs w:val="24"/>
+        </w:rPr>
+        <w:t xml:space="preserve">K. </w:t>
+      </w:r>
+      <w:r>
+        <w:rPr>
+          <w:rFonts w:ascii="Times New Roman" w:hAnsi="Times New Roman" w:cs="Times New Roman"/>
+          <w:b/>
+          <w:bCs/>
+          <w:sz w:val="24"/>
+          <w:szCs w:val="24"/>
+        </w:rPr>
+        <w:t>JAGADHISWAR – 21MD1A0440</w:t>
+      </w:r>
+      <w:r>
+        <w:rPr>
+          <w:rFonts w:ascii="Times New Roman" w:hAnsi="Times New Roman" w:cs="Times New Roman"/>
+          <w:sz w:val="24"/>
+          <w:szCs w:val="24"/>
         </w:rPr>
         <w:t xml:space="preserve"> of fourth year B. Tech., had carried out the main project work on “</w:t>
       </w:r>
@@ -919,8 +1114,8 @@
           <w:rFonts w:ascii="Times New Roman" w:hAnsi="Times New Roman" w:cs="Times New Roman"/>
           <w:b/>
           <w:bCs/>
-          <w:sz w:val="26"/>
-          <w:szCs w:val="26"/>
+          <w:sz w:val="24"/>
+          <w:szCs w:val="24"/>
         </w:rPr>
         <w:t>Mean</w:t>
       </w:r>
@@ -929,8 +1124,8 @@
           <w:rFonts w:ascii="Times New Roman" w:hAnsi="Times New Roman" w:cs="Times New Roman"/>
           <w:b/>
           <w:bCs/>
-          <w:sz w:val="26"/>
-          <w:szCs w:val="26"/>
+          <w:sz w:val="24"/>
+          <w:szCs w:val="24"/>
         </w:rPr>
         <w:t>-Based</w:t>
       </w:r>
@@ -939,8 +1134,8 @@
           <w:rFonts w:ascii="Times New Roman" w:hAnsi="Times New Roman" w:cs="Times New Roman"/>
           <w:b/>
           <w:bCs/>
-          <w:sz w:val="26"/>
-          <w:szCs w:val="26"/>
+          <w:sz w:val="24"/>
+          <w:szCs w:val="24"/>
         </w:rPr>
         <w:t xml:space="preserve"> </w:t>
       </w:r>
@@ -949,8 +1144,8 @@
           <w:rFonts w:ascii="Times New Roman" w:hAnsi="Times New Roman" w:cs="Times New Roman"/>
           <w:b/>
           <w:bCs/>
-          <w:sz w:val="26"/>
-          <w:szCs w:val="26"/>
+          <w:sz w:val="24"/>
+          <w:szCs w:val="24"/>
         </w:rPr>
         <w:t>A</w:t>
       </w:r>
@@ -959,8 +1154,8 @@
           <w:rFonts w:ascii="Times New Roman" w:hAnsi="Times New Roman" w:cs="Times New Roman"/>
           <w:b/>
           <w:bCs/>
-          <w:sz w:val="26"/>
-          <w:szCs w:val="26"/>
+          <w:sz w:val="24"/>
+          <w:szCs w:val="24"/>
         </w:rPr>
         <w:t xml:space="preserve">pproach to </w:t>
       </w:r>
@@ -969,8 +1164,8 @@
           <w:rFonts w:ascii="Times New Roman" w:hAnsi="Times New Roman" w:cs="Times New Roman"/>
           <w:b/>
           <w:bCs/>
-          <w:sz w:val="26"/>
-          <w:szCs w:val="26"/>
+          <w:sz w:val="24"/>
+          <w:szCs w:val="24"/>
         </w:rPr>
         <w:t>O</w:t>
       </w:r>
@@ -979,8 +1174,8 @@
           <w:rFonts w:ascii="Times New Roman" w:hAnsi="Times New Roman" w:cs="Times New Roman"/>
           <w:b/>
           <w:bCs/>
-          <w:sz w:val="26"/>
-          <w:szCs w:val="26"/>
+          <w:sz w:val="24"/>
+          <w:szCs w:val="24"/>
         </w:rPr>
         <w:t>mni</w:t>
       </w:r>
@@ -989,8 +1184,8 @@
           <w:rFonts w:ascii="Times New Roman" w:hAnsi="Times New Roman" w:cs="Times New Roman"/>
           <w:b/>
           <w:bCs/>
-          <w:sz w:val="26"/>
-          <w:szCs w:val="26"/>
+          <w:sz w:val="24"/>
+          <w:szCs w:val="24"/>
         </w:rPr>
         <w:t>-D</w:t>
       </w:r>
@@ -999,8 +1194,8 @@
           <w:rFonts w:ascii="Times New Roman" w:hAnsi="Times New Roman" w:cs="Times New Roman"/>
           <w:b/>
           <w:bCs/>
-          <w:sz w:val="26"/>
-          <w:szCs w:val="26"/>
+          <w:sz w:val="24"/>
+          <w:szCs w:val="24"/>
         </w:rPr>
         <w:t xml:space="preserve">irectional </w:t>
       </w:r>
@@ -1009,8 +1204,8 @@
           <w:rFonts w:ascii="Times New Roman" w:hAnsi="Times New Roman" w:cs="Times New Roman"/>
           <w:b/>
           <w:bCs/>
-          <w:sz w:val="26"/>
-          <w:szCs w:val="26"/>
+          <w:sz w:val="24"/>
+          <w:szCs w:val="24"/>
         </w:rPr>
         <w:t>P</w:t>
       </w:r>
@@ -1019,8 +1214,8 @@
           <w:rFonts w:ascii="Times New Roman" w:hAnsi="Times New Roman" w:cs="Times New Roman"/>
           <w:b/>
           <w:bCs/>
-          <w:sz w:val="26"/>
-          <w:szCs w:val="26"/>
+          <w:sz w:val="24"/>
+          <w:szCs w:val="24"/>
         </w:rPr>
         <w:t xml:space="preserve">ath </w:t>
       </w:r>
@@ -1029,8 +1224,8 @@
           <w:rFonts w:ascii="Times New Roman" w:hAnsi="Times New Roman" w:cs="Times New Roman"/>
           <w:b/>
           <w:bCs/>
-          <w:sz w:val="26"/>
-          <w:szCs w:val="26"/>
+          <w:sz w:val="24"/>
+          <w:szCs w:val="24"/>
         </w:rPr>
         <w:t>F</w:t>
       </w:r>
@@ -1039,8 +1234,8 @@
           <w:rFonts w:ascii="Times New Roman" w:hAnsi="Times New Roman" w:cs="Times New Roman"/>
           <w:b/>
           <w:bCs/>
-          <w:sz w:val="26"/>
-          <w:szCs w:val="26"/>
+          <w:sz w:val="24"/>
+          <w:szCs w:val="24"/>
         </w:rPr>
         <w:t xml:space="preserve">inding </w:t>
       </w:r>
@@ -1049,8 +1244,8 @@
           <w:rFonts w:ascii="Times New Roman" w:hAnsi="Times New Roman" w:cs="Times New Roman"/>
           <w:b/>
           <w:bCs/>
-          <w:sz w:val="26"/>
-          <w:szCs w:val="26"/>
+          <w:sz w:val="24"/>
+          <w:szCs w:val="24"/>
         </w:rPr>
         <w:t>R</w:t>
       </w:r>
@@ -1059,8 +1254,8 @@
           <w:rFonts w:ascii="Times New Roman" w:hAnsi="Times New Roman" w:cs="Times New Roman"/>
           <w:b/>
           <w:bCs/>
-          <w:sz w:val="26"/>
-          <w:szCs w:val="26"/>
+          <w:sz w:val="24"/>
+          <w:szCs w:val="24"/>
         </w:rPr>
         <w:t xml:space="preserve">obot </w:t>
       </w:r>
@@ -1069,8 +1264,8 @@
           <w:rFonts w:ascii="Times New Roman" w:hAnsi="Times New Roman" w:cs="Times New Roman"/>
           <w:b/>
           <w:bCs/>
-          <w:sz w:val="26"/>
-          <w:szCs w:val="26"/>
+          <w:sz w:val="24"/>
+          <w:szCs w:val="24"/>
         </w:rPr>
         <w:t>U</w:t>
       </w:r>
@@ -1079,8 +1274,8 @@
           <w:rFonts w:ascii="Times New Roman" w:hAnsi="Times New Roman" w:cs="Times New Roman"/>
           <w:b/>
           <w:bCs/>
-          <w:sz w:val="26"/>
-          <w:szCs w:val="26"/>
+          <w:sz w:val="24"/>
+          <w:szCs w:val="24"/>
         </w:rPr>
         <w:t xml:space="preserve">sing </w:t>
       </w:r>
@@ -1089,8 +1284,8 @@
           <w:rFonts w:ascii="Times New Roman" w:hAnsi="Times New Roman" w:cs="Times New Roman"/>
           <w:b/>
           <w:bCs/>
-          <w:sz w:val="26"/>
-          <w:szCs w:val="26"/>
+          <w:sz w:val="24"/>
+          <w:szCs w:val="24"/>
         </w:rPr>
         <w:t>a S</w:t>
       </w:r>
@@ -1099,8 +1294,8 @@
           <w:rFonts w:ascii="Times New Roman" w:hAnsi="Times New Roman" w:cs="Times New Roman"/>
           <w:b/>
           <w:bCs/>
-          <w:sz w:val="26"/>
-          <w:szCs w:val="26"/>
+          <w:sz w:val="24"/>
+          <w:szCs w:val="24"/>
         </w:rPr>
         <w:t xml:space="preserve">ingle </w:t>
       </w:r>
@@ -1109,8 +1304,8 @@
           <w:rFonts w:ascii="Times New Roman" w:hAnsi="Times New Roman" w:cs="Times New Roman"/>
           <w:b/>
           <w:bCs/>
-          <w:sz w:val="26"/>
-          <w:szCs w:val="26"/>
+          <w:sz w:val="24"/>
+          <w:szCs w:val="24"/>
         </w:rPr>
         <w:t>U</w:t>
       </w:r>
@@ -1119,8 +1314,8 @@
           <w:rFonts w:ascii="Times New Roman" w:hAnsi="Times New Roman" w:cs="Times New Roman"/>
           <w:b/>
           <w:bCs/>
-          <w:sz w:val="26"/>
-          <w:szCs w:val="26"/>
+          <w:sz w:val="24"/>
+          <w:szCs w:val="24"/>
         </w:rPr>
         <w:t xml:space="preserve">ltrasonic </w:t>
       </w:r>
@@ -1129,8 +1324,8 @@
           <w:rFonts w:ascii="Times New Roman" w:hAnsi="Times New Roman" w:cs="Times New Roman"/>
           <w:b/>
           <w:bCs/>
-          <w:sz w:val="26"/>
-          <w:szCs w:val="26"/>
+          <w:sz w:val="24"/>
+          <w:szCs w:val="24"/>
         </w:rPr>
         <w:t>S</w:t>
       </w:r>
@@ -1139,16 +1334,16 @@
           <w:rFonts w:ascii="Times New Roman" w:hAnsi="Times New Roman" w:cs="Times New Roman"/>
           <w:b/>
           <w:bCs/>
-          <w:sz w:val="26"/>
-          <w:szCs w:val="26"/>
+          <w:sz w:val="24"/>
+          <w:szCs w:val="24"/>
         </w:rPr>
         <w:t>ensor”</w:t>
       </w:r>
       <w:r>
         <w:rPr>
           <w:rFonts w:ascii="Times New Roman" w:hAnsi="Times New Roman" w:cs="Times New Roman"/>
-          <w:sz w:val="26"/>
-          <w:szCs w:val="26"/>
+          <w:sz w:val="24"/>
+          <w:szCs w:val="24"/>
         </w:rPr>
         <w:t xml:space="preserve">. For the partial fulfilment of the award of the degree of Bachelor of Technology in </w:t>
       </w:r>
@@ -1157,16 +1352,16 @@
           <w:rFonts w:ascii="Times New Roman" w:hAnsi="Times New Roman" w:cs="Times New Roman"/>
           <w:b/>
           <w:bCs/>
-          <w:sz w:val="26"/>
-          <w:szCs w:val="26"/>
+          <w:sz w:val="24"/>
+          <w:szCs w:val="24"/>
         </w:rPr>
         <w:t>Electronics and Communication Engineering (ECE)</w:t>
       </w:r>
       <w:r>
         <w:rPr>
           <w:rFonts w:ascii="Times New Roman" w:hAnsi="Times New Roman" w:cs="Times New Roman"/>
-          <w:sz w:val="26"/>
-          <w:szCs w:val="26"/>
+          <w:sz w:val="24"/>
+          <w:szCs w:val="24"/>
         </w:rPr>
         <w:t xml:space="preserve"> in </w:t>
       </w:r>
@@ -1175,18 +1370,26 @@
           <w:rFonts w:ascii="Times New Roman" w:hAnsi="Times New Roman" w:cs="Times New Roman"/>
           <w:b/>
           <w:bCs/>
-          <w:sz w:val="26"/>
-          <w:szCs w:val="26"/>
+          <w:sz w:val="24"/>
+          <w:szCs w:val="24"/>
         </w:rPr>
         <w:t>RIET</w:t>
       </w:r>
       <w:r>
         <w:rPr>
           <w:rFonts w:ascii="Times New Roman" w:hAnsi="Times New Roman" w:cs="Times New Roman"/>
-          <w:sz w:val="26"/>
-          <w:szCs w:val="26"/>
-        </w:rPr>
-        <w:t>. Rajamahendravaram (Affiliated to JNTU, Kakinada) is a bonafide record of the work done by them during the academic year 2024-2025 under the guidance and supervision. The results of this project have not been submitted to any other University or Institute for the award of any degree.</w:t>
+          <w:sz w:val="24"/>
+          <w:szCs w:val="24"/>
+        </w:rPr>
+        <w:t>,</w:t>
+      </w:r>
+      <w:r>
+        <w:rPr>
+          <w:rFonts w:ascii="Times New Roman" w:hAnsi="Times New Roman" w:cs="Times New Roman"/>
+          <w:sz w:val="24"/>
+          <w:szCs w:val="24"/>
+        </w:rPr>
+        <w:t xml:space="preserve"> Rajamahendravaram (Affiliated to JNTU, Kakinada) is a bonafide record of the work done by them during the academic year 2024-2025 under the guidance and supervision. The results of this project have not been submitted to any other University or Institute for the award of any degree.</w:t>
       </w:r>
     </w:p>
     <w:p>
@@ -1237,7 +1440,7 @@
     <w:tbl>
       <w:tblPr>
         <w:tblStyle w:val="TableGrid"/>
-        <w:tblW w:w="10800" w:type="dxa"/>
+        <w:tblW w:w="10272" w:type="dxa"/>
         <w:jc w:val="center"/>
         <w:tblBorders>
           <w:top w:val="none" w:sz="0" w:space="0" w:color="auto"/>
@@ -1250,17 +1453,17 @@
         <w:tblLook w:val="04A0" w:firstRow="1" w:lastRow="0" w:firstColumn="1" w:lastColumn="0" w:noHBand="0" w:noVBand="1"/>
       </w:tblPr>
       <w:tblGrid>
-        <w:gridCol w:w="5400"/>
-        <w:gridCol w:w="5400"/>
+        <w:gridCol w:w="5136"/>
+        <w:gridCol w:w="5136"/>
       </w:tblGrid>
       <w:tr>
         <w:trPr>
-          <w:trHeight w:val="432"/>
+          <w:trHeight w:val="410"/>
           <w:jc w:val="center"/>
         </w:trPr>
         <w:tc>
           <w:tcPr>
-            <w:tcW w:w="5400" w:type="dxa"/>
+            <w:tcW w:w="5136" w:type="dxa"/>
           </w:tcPr>
           <w:p>
             <w:pPr>
@@ -1290,7 +1493,7 @@
         </w:tc>
         <w:tc>
           <w:tcPr>
-            <w:tcW w:w="5400" w:type="dxa"/>
+            <w:tcW w:w="5136" w:type="dxa"/>
           </w:tcPr>
           <w:p>
             <w:pPr>
@@ -1321,12 +1524,12 @@
       </w:tr>
       <w:tr>
         <w:trPr>
-          <w:trHeight w:val="432"/>
+          <w:trHeight w:val="410"/>
           <w:jc w:val="center"/>
         </w:trPr>
         <w:tc>
           <w:tcPr>
-            <w:tcW w:w="5400" w:type="dxa"/>
+            <w:tcW w:w="5136" w:type="dxa"/>
           </w:tcPr>
           <w:p>
             <w:pPr>
@@ -1364,7 +1567,7 @@
         </w:tc>
         <w:tc>
           <w:tcPr>
-            <w:tcW w:w="5400" w:type="dxa"/>
+            <w:tcW w:w="5136" w:type="dxa"/>
           </w:tcPr>
           <w:p>
             <w:pPr>
@@ -1403,12 +1606,12 @@
       </w:tr>
       <w:tr>
         <w:trPr>
-          <w:trHeight w:val="432"/>
+          <w:trHeight w:val="410"/>
           <w:jc w:val="center"/>
         </w:trPr>
         <w:tc>
           <w:tcPr>
-            <w:tcW w:w="5400" w:type="dxa"/>
+            <w:tcW w:w="5136" w:type="dxa"/>
           </w:tcPr>
           <w:p>
             <w:pPr>
@@ -1436,7 +1639,7 @@
         </w:tc>
         <w:tc>
           <w:tcPr>
-            <w:tcW w:w="5400" w:type="dxa"/>
+            <w:tcW w:w="5136" w:type="dxa"/>
           </w:tcPr>
           <w:p>
             <w:pPr>
@@ -1485,14 +1688,28 @@
           <w:szCs w:val="26"/>
         </w:rPr>
       </w:pPr>
-      <w:r>
+    </w:p>
+    <w:p>
+      <w:pPr>
+        <w:spacing w:after="0"/>
+        <w:jc w:val="both"/>
         <w:rPr>
           <w:rFonts w:ascii="Times New Roman" w:hAnsi="Times New Roman" w:cs="Times New Roman"/>
           <w:sz w:val="26"/>
           <w:szCs w:val="26"/>
         </w:rPr>
-        <w:br/>
-      </w:r>
+      </w:pPr>
+    </w:p>
+    <w:p>
+      <w:pPr>
+        <w:spacing w:after="0"/>
+        <w:jc w:val="both"/>
+        <w:rPr>
+          <w:rFonts w:ascii="Times New Roman" w:hAnsi="Times New Roman" w:cs="Times New Roman"/>
+          <w:sz w:val="26"/>
+          <w:szCs w:val="26"/>
+        </w:rPr>
+      </w:pPr>
     </w:p>
     <w:p>
       <w:pPr>
@@ -1650,7 +1867,27 @@
           <w:sz w:val="24"/>
           <w:szCs w:val="24"/>
         </w:rPr>
-        <w:t xml:space="preserve"> Professor, Department of ECE, </w:t>
+        <w:t xml:space="preserve"> </w:t>
+      </w:r>
+      <w:r>
+        <w:rPr>
+          <w:rFonts w:ascii="Times New Roman" w:hAnsi="Times New Roman" w:cs="Times New Roman"/>
+          <w:b/>
+          <w:bCs/>
+          <w:sz w:val="24"/>
+          <w:szCs w:val="24"/>
+        </w:rPr>
+        <w:t xml:space="preserve">HOD &amp; </w:t>
+      </w:r>
+      <w:r>
+        <w:rPr>
+          <w:rFonts w:ascii="Times New Roman" w:hAnsi="Times New Roman" w:cs="Times New Roman"/>
+          <w:b/>
+          <w:bCs/>
+          <w:sz w:val="24"/>
+          <w:szCs w:val="24"/>
+        </w:rPr>
+        <w:t xml:space="preserve">Professor, Department of ECE, </w:t>
       </w:r>
       <w:r>
         <w:rPr>
@@ -1822,77 +2059,67 @@
           <w:sz w:val="24"/>
           <w:szCs w:val="24"/>
         </w:rPr>
-        <w:t>MR. T. GANGADHARARAO</w:t>
-      </w:r>
-      <w:r>
-        <w:rPr>
-          <w:rFonts w:ascii="Times New Roman" w:hAnsi="Times New Roman" w:cs="Times New Roman"/>
-          <w:b/>
-          <w:bCs/>
-          <w:sz w:val="24"/>
-          <w:szCs w:val="24"/>
-        </w:rPr>
-        <w:t xml:space="preserve"> </w:t>
-      </w:r>
-      <w:proofErr w:type="gramStart"/>
-      <w:r>
-        <w:rPr>
-          <w:rFonts w:ascii="Times New Roman" w:hAnsi="Times New Roman" w:cs="Times New Roman"/>
-          <w:b/>
-          <w:bCs/>
-          <w:sz w:val="20"/>
-          <w:szCs w:val="20"/>
+        <w:t>Mr. T. GANGADHAR</w:t>
+      </w:r>
+      <w:r>
+        <w:rPr>
+          <w:rFonts w:ascii="Times New Roman" w:hAnsi="Times New Roman" w:cs="Times New Roman"/>
+          <w:b/>
+          <w:bCs/>
+          <w:sz w:val="24"/>
+          <w:szCs w:val="24"/>
+        </w:rPr>
+        <w:t xml:space="preserve">A </w:t>
+      </w:r>
+      <w:r>
+        <w:rPr>
+          <w:rFonts w:ascii="Times New Roman" w:hAnsi="Times New Roman" w:cs="Times New Roman"/>
+          <w:b/>
+          <w:bCs/>
+          <w:sz w:val="24"/>
+          <w:szCs w:val="24"/>
+        </w:rPr>
+        <w:t xml:space="preserve">RAO </w:t>
+      </w:r>
+      <w:r>
+        <w:rPr>
+          <w:rFonts w:ascii="Times New Roman" w:hAnsi="Times New Roman" w:cs="Times New Roman"/>
+          <w:b/>
+          <w:bCs/>
+          <w:sz w:val="24"/>
+          <w:szCs w:val="24"/>
+          <w:vertAlign w:val="subscript"/>
         </w:rPr>
         <w:t>M.Tech</w:t>
       </w:r>
-      <w:proofErr w:type="gramEnd"/>
-      <w:r>
-        <w:rPr>
-          <w:rFonts w:ascii="Times New Roman" w:hAnsi="Times New Roman" w:cs="Times New Roman"/>
-          <w:b/>
-          <w:bCs/>
-          <w:sz w:val="20"/>
-          <w:szCs w:val="20"/>
-        </w:rPr>
-        <w:t>,</w:t>
-      </w:r>
-      <w:r>
-        <w:rPr>
-          <w:rFonts w:ascii="Times New Roman" w:hAnsi="Times New Roman" w:cs="Times New Roman"/>
-          <w:b/>
-          <w:bCs/>
-          <w:sz w:val="20"/>
-          <w:szCs w:val="20"/>
-        </w:rPr>
-        <w:t xml:space="preserve"> </w:t>
-      </w:r>
-      <w:r>
-        <w:rPr>
-          <w:rFonts w:ascii="Times New Roman" w:hAnsi="Times New Roman" w:cs="Times New Roman"/>
-          <w:b/>
-          <w:bCs/>
-          <w:sz w:val="24"/>
-          <w:szCs w:val="24"/>
-        </w:rPr>
-        <w:t>Associate Professor</w:t>
-      </w:r>
-      <w:r>
-        <w:rPr>
-          <w:rFonts w:ascii="Times New Roman" w:hAnsi="Times New Roman" w:cs="Times New Roman"/>
-          <w:b/>
-          <w:bCs/>
-          <w:sz w:val="24"/>
-          <w:szCs w:val="24"/>
-        </w:rPr>
-        <w:t xml:space="preserve">, Department of ECE, </w:t>
-      </w:r>
-      <w:r>
-        <w:rPr>
-          <w:rFonts w:ascii="Times New Roman" w:hAnsi="Times New Roman" w:cs="Times New Roman"/>
-          <w:sz w:val="24"/>
-          <w:szCs w:val="24"/>
-        </w:rPr>
-        <w:t>and other project review committee members for their supervision and valuable suggestions.</w:t>
+      <w:r>
+        <w:rPr>
+          <w:rFonts w:ascii="Times New Roman" w:hAnsi="Times New Roman" w:cs="Times New Roman"/>
+          <w:b/>
+          <w:bCs/>
+          <w:sz w:val="24"/>
+          <w:szCs w:val="24"/>
+          <w:vertAlign w:val="subscript"/>
+        </w:rPr>
+        <w:t>.</w:t>
+      </w:r>
+      <w:r>
+        <w:rPr>
+          <w:rFonts w:ascii="Times New Roman" w:hAnsi="Times New Roman" w:cs="Times New Roman"/>
+          <w:b/>
+          <w:bCs/>
+          <w:sz w:val="24"/>
+          <w:szCs w:val="24"/>
+        </w:rPr>
+        <w:t>, Associate Professor, Department of ECE,</w:t>
+      </w:r>
+      <w:r>
+        <w:rPr>
+          <w:rFonts w:ascii="Times New Roman" w:hAnsi="Times New Roman" w:cs="Times New Roman"/>
+          <w:sz w:val="24"/>
+          <w:szCs w:val="24"/>
+        </w:rPr>
+        <w:t xml:space="preserve"> and other project review committee members for their supervision and valuable suggestions.</w:t>
       </w:r>
     </w:p>
     <w:p>
@@ -2095,7 +2322,7 @@
     </w:p>
     <w:p>
       <w:pPr>
-        <w:spacing w:before="240" w:after="0" w:line="360" w:lineRule="auto"/>
+        <w:spacing w:before="240" w:line="360" w:lineRule="auto"/>
         <w:ind w:firstLine="720"/>
         <w:jc w:val="both"/>
         <w:rPr>
@@ -2148,18 +2375,6 @@
         </w:rPr>
         <w:t>It is our pleasure to acknowledge the help of all the respected elders.</w:t>
       </w:r>
-    </w:p>
-    <w:p>
-      <w:pPr>
-        <w:spacing w:before="240" w:after="0" w:line="360" w:lineRule="auto"/>
-        <w:ind w:firstLine="720"/>
-        <w:jc w:val="both"/>
-        <w:rPr>
-          <w:rFonts w:ascii="Times New Roman" w:hAnsi="Times New Roman" w:cs="Times New Roman"/>
-          <w:sz w:val="24"/>
-          <w:szCs w:val="24"/>
-        </w:rPr>
-      </w:pPr>
     </w:p>
     <w:tbl>
       <w:tblPr>
@@ -2177,20 +2392,21 @@
         <w:tblLook w:val="04A0" w:firstRow="1" w:lastRow="0" w:firstColumn="1" w:lastColumn="0" w:noHBand="0" w:noVBand="1"/>
       </w:tblPr>
       <w:tblGrid>
-        <w:gridCol w:w="4015"/>
-        <w:gridCol w:w="3529"/>
+        <w:gridCol w:w="4137"/>
+        <w:gridCol w:w="3639"/>
       </w:tblGrid>
       <w:tr>
         <w:trPr>
-          <w:trHeight w:val="413"/>
+          <w:trHeight w:val="203"/>
           <w:jc w:val="right"/>
         </w:trPr>
         <w:tc>
           <w:tcPr>
-            <w:tcW w:w="4015" w:type="dxa"/>
+            <w:tcW w:w="4137" w:type="dxa"/>
           </w:tcPr>
           <w:p>
             <w:pPr>
+              <w:spacing w:line="276" w:lineRule="auto"/>
               <w:jc w:val="center"/>
               <w:rPr>
                 <w:rFonts w:ascii="Times New Roman" w:hAnsi="Times New Roman" w:cs="Times New Roman"/>
@@ -2214,10 +2430,11 @@
         </w:tc>
         <w:tc>
           <w:tcPr>
-            <w:tcW w:w="3529" w:type="dxa"/>
+            <w:tcW w:w="3639" w:type="dxa"/>
           </w:tcPr>
           <w:p>
             <w:pPr>
+              <w:spacing w:line="276" w:lineRule="auto"/>
               <w:rPr>
                 <w:rFonts w:ascii="Times New Roman" w:hAnsi="Times New Roman" w:cs="Times New Roman"/>
                 <w:b/>
@@ -2241,15 +2458,16 @@
       </w:tr>
       <w:tr>
         <w:trPr>
-          <w:trHeight w:val="413"/>
+          <w:trHeight w:val="203"/>
           <w:jc w:val="right"/>
         </w:trPr>
         <w:tc>
           <w:tcPr>
-            <w:tcW w:w="4015" w:type="dxa"/>
+            <w:tcW w:w="4137" w:type="dxa"/>
           </w:tcPr>
           <w:p>
             <w:pPr>
+              <w:spacing w:line="276" w:lineRule="auto"/>
               <w:jc w:val="center"/>
               <w:rPr>
                 <w:rFonts w:ascii="Times New Roman" w:hAnsi="Times New Roman" w:cs="Times New Roman"/>
@@ -2273,10 +2491,11 @@
         </w:tc>
         <w:tc>
           <w:tcPr>
-            <w:tcW w:w="3529" w:type="dxa"/>
+            <w:tcW w:w="3639" w:type="dxa"/>
           </w:tcPr>
           <w:p>
             <w:pPr>
+              <w:spacing w:line="276" w:lineRule="auto"/>
               <w:rPr>
                 <w:rFonts w:ascii="Times New Roman" w:hAnsi="Times New Roman" w:cs="Times New Roman"/>
                 <w:b/>
@@ -2300,15 +2519,16 @@
       </w:tr>
       <w:tr>
         <w:trPr>
-          <w:trHeight w:val="413"/>
+          <w:trHeight w:val="203"/>
           <w:jc w:val="right"/>
         </w:trPr>
         <w:tc>
           <w:tcPr>
-            <w:tcW w:w="4015" w:type="dxa"/>
+            <w:tcW w:w="4137" w:type="dxa"/>
           </w:tcPr>
           <w:p>
             <w:pPr>
+              <w:spacing w:line="276" w:lineRule="auto"/>
               <w:jc w:val="center"/>
               <w:rPr>
                 <w:rFonts w:ascii="Times New Roman" w:hAnsi="Times New Roman" w:cs="Times New Roman"/>
@@ -2332,10 +2552,11 @@
         </w:tc>
         <w:tc>
           <w:tcPr>
-            <w:tcW w:w="3529" w:type="dxa"/>
+            <w:tcW w:w="3639" w:type="dxa"/>
           </w:tcPr>
           <w:p>
             <w:pPr>
+              <w:spacing w:line="276" w:lineRule="auto"/>
               <w:rPr>
                 <w:rFonts w:ascii="Times New Roman" w:hAnsi="Times New Roman" w:cs="Times New Roman"/>
                 <w:b/>
@@ -2359,15 +2580,16 @@
       </w:tr>
       <w:tr>
         <w:trPr>
-          <w:trHeight w:val="413"/>
+          <w:trHeight w:val="203"/>
           <w:jc w:val="right"/>
         </w:trPr>
         <w:tc>
           <w:tcPr>
-            <w:tcW w:w="4015" w:type="dxa"/>
+            <w:tcW w:w="4137" w:type="dxa"/>
           </w:tcPr>
           <w:p>
             <w:pPr>
+              <w:spacing w:line="276" w:lineRule="auto"/>
               <w:jc w:val="center"/>
               <w:rPr>
                 <w:rFonts w:ascii="Times New Roman" w:hAnsi="Times New Roman" w:cs="Times New Roman"/>
@@ -2391,10 +2613,11 @@
         </w:tc>
         <w:tc>
           <w:tcPr>
-            <w:tcW w:w="3529" w:type="dxa"/>
+            <w:tcW w:w="3639" w:type="dxa"/>
           </w:tcPr>
           <w:p>
             <w:pPr>
+              <w:spacing w:line="276" w:lineRule="auto"/>
               <w:rPr>
                 <w:rFonts w:ascii="Times New Roman" w:hAnsi="Times New Roman" w:cs="Times New Roman"/>
                 <w:b/>
@@ -2411,7 +2634,27 @@
                 <w:sz w:val="28"/>
                 <w:szCs w:val="28"/>
               </w:rPr>
-              <w:t>M. JAGADHISWAR</w:t>
+              <w:t xml:space="preserve">M. </w:t>
+            </w:r>
+            <w:r>
+              <w:rPr>
+                <w:rFonts w:ascii="Times New Roman" w:hAnsi="Times New Roman" w:cs="Times New Roman"/>
+                <w:b/>
+                <w:bCs/>
+                <w:sz w:val="28"/>
+                <w:szCs w:val="28"/>
+              </w:rPr>
+              <w:t xml:space="preserve">K. </w:t>
+            </w:r>
+            <w:r>
+              <w:rPr>
+                <w:rFonts w:ascii="Times New Roman" w:hAnsi="Times New Roman" w:cs="Times New Roman"/>
+                <w:b/>
+                <w:bCs/>
+                <w:sz w:val="28"/>
+                <w:szCs w:val="28"/>
+              </w:rPr>
+              <w:t>JAGADHISWAR</w:t>
             </w:r>
           </w:p>
         </w:tc>
@@ -2429,7 +2672,7 @@
     </w:p>
     <w:sectPr>
       <w:pgSz w:w="12240" w:h="15840"/>
-      <w:pgMar w:top="1440" w:right="1440" w:bottom="1440" w:left="1440" w:header="720" w:footer="720" w:gutter="0"/>
+      <w:pgMar w:top="1440" w:right="1440" w:bottom="1440" w:left="2160" w:header="720" w:footer="720" w:gutter="0"/>
       <w:cols w:space="720"/>
       <w:docGrid w:linePitch="360"/>
     </w:sectPr>

</xml_diff>